<commit_message>
new:usr: Clarify that Fridays are new assignments issued which are due the next week Friday.
</commit_message>
<xml_diff>
--- a/docs/source/files/paper-report.docx
+++ b/docs/source/files/paper-report.docx
@@ -7,8 +7,6 @@
         <w:pStyle w:val="Paper-Title"/>
         <w:spacing w:after="60"/>
       </w:pPr>
-      <w:bookmarkStart w:id="0" w:name="_GoBack"/>
-      <w:bookmarkEnd w:id="0"/>
       <w:r>
         <w:t>ACM Word Template for SIG Site</w:t>
       </w:r>
@@ -1690,12 +1688,6 @@
       <w:r>
         <w:br/>
       </w:r>
-      <w:r>
-        <w:br/>
-      </w:r>
-      <w:r>
-        <w:br/>
-      </w:r>
     </w:p>
     <w:p>
       <w:pPr>
@@ -1731,7 +1723,23 @@
             <w:rStyle w:val="Hyperlink"/>
             <w:u w:val="none"/>
           </w:rPr>
-          <w:t>http://doi.acm.org/10.1145/90417.90738</w:t>
+          <w:t>http:</w:t>
+        </w:r>
+        <w:bookmarkStart w:id="0" w:name="_GoBack"/>
+        <w:bookmarkEnd w:id="0"/>
+        <w:r>
+          <w:rPr>
+            <w:rStyle w:val="Hyperlink"/>
+            <w:u w:val="none"/>
+          </w:rPr>
+          <w:t>/</w:t>
+        </w:r>
+        <w:r>
+          <w:rPr>
+            <w:rStyle w:val="Hyperlink"/>
+            <w:u w:val="none"/>
+          </w:rPr>
+          <w:t>/doi.acm.org/10.1145/90417.90738</w:t>
         </w:r>
       </w:hyperlink>
       <w:r>

</xml_diff>